<commit_message>
On branch main  Your branch is up to date with 'origin/main'.  Changes to be committed: 	modified:   public/Alonza_Searer_Resume.docx 	modified:   public/Alonza_Searer_Resume.pdf 	new file:   public/~$onza_Searer_Resume.docx
</commit_message>
<xml_diff>
--- a/public/Alonza_Searer_Resume.docx
+++ b/public/Alonza_Searer_Resume.docx
@@ -25,11 +25,6 @@
       <w:r>
         <w:br/>
       </w:r>
-      <w:proofErr w:type="spellStart"/>
-      <w:r>
-        <w:t>asearerdev</w:t>
-      </w:r>
-      <w:proofErr w:type="spellEnd"/>
     </w:p>
     <w:p>
       <w:pPr>

</xml_diff>